<commit_message>
docs:change the sql in the template.docx
</commit_message>
<xml_diff>
--- a/resources/template.docx
+++ b/resources/template.docx
@@ -597,8 +597,6 @@
           <w:szCs w:val="21"/>
         </w:rPr>
       </w:pPr>
-      <w:bookmarkStart w:id="0" w:name="_GoBack"/>
-      <w:bookmarkEnd w:id="0"/>
     </w:p>
     <w:p>
       <w:pPr>
@@ -686,7 +684,7 @@
           <w:szCs w:val="24"/>
           <w:lang w:val="en-US" w:eastAsia="zh-CN"/>
         </w:rPr>
-        <w:t>Dsadddddddddddddddddddddddddddddddddddddddddddddddddddddddddddddddddddddddddddddddddddddddddddddddddddddddddddddddddddddddddddddddddddddddddddddddddddddddddddddddddddddddddddddddddddddddddddddddddddddddddddddddddddd</w:t>
+        <w:t>入的哈师大卡山东矿机爱豆世纪按时建档立卡建档立卡健身了的框架萨迪克撒娇的拉萨肯德基大大声叫打卡机大卡司基多拉健身了的框架按时来得快静安寺</w:t>
       </w:r>
     </w:p>
     <w:p>
@@ -707,7 +705,7 @@
           <w:szCs w:val="24"/>
           <w:lang w:val="en-US" w:eastAsia="zh-CN"/>
         </w:rPr>
-        <w:t>ddddddddddddddddddddddddddddddddddddddddddddddddddddddddddddddddddddddddddddddddadddddddddddd</w:t>
+        <w:t>文本：</w:t>
       </w:r>
     </w:p>
     <w:p>
@@ -728,7 +726,7 @@
           <w:szCs w:val="24"/>
           <w:lang w:val="en-US" w:eastAsia="zh-CN"/>
         </w:rPr>
-        <w:t>Sadddddddddddddddddddddddddddddddddddddddddddddddddddd</w:t>
+        <w:t>{{people_num;sql=select count(*) from people_num where area_id=#{area_id};}}</w:t>
       </w:r>
     </w:p>
     <w:p>
@@ -749,7 +747,7 @@
           <w:szCs w:val="24"/>
           <w:lang w:val="en-US" w:eastAsia="zh-CN"/>
         </w:rPr>
-        <w:t>{{people_num;sql=select count(counter) from nil_analysis_age_5min where area_id=#{area_id};}}</w:t>
+        <w:t>Echart图片：</w:t>
       </w:r>
     </w:p>
     <w:p>
@@ -763,39 +761,38 @@
           <w:lang w:val="en-US" w:eastAsia="zh-CN"/>
         </w:rPr>
       </w:pPr>
-    </w:p>
-    <w:p>
-      <w:pPr>
-        <w:spacing w:line="360" w:lineRule="auto"/>
-        <w:jc w:val="left"/>
+      <w:r>
         <w:rPr>
           <w:rFonts w:hint="eastAsia"/>
           <w:sz w:val="24"/>
           <w:szCs w:val="24"/>
           <w:lang w:val="en-US" w:eastAsia="zh-CN"/>
         </w:rPr>
-      </w:pPr>
-      <w:r>
+        <w:t>{{@image;select area_id,month,people_num from test_people where area_id in (#{area_id1},#{area_id2}) ORDER BY area_id,month;col=month;row=area_id;value=people_num}}}</w:t>
+      </w:r>
+    </w:p>
+    <w:p>
+      <w:pPr>
+        <w:spacing w:line="360" w:lineRule="auto"/>
+        <w:jc w:val="left"/>
         <w:rPr>
           <w:rFonts w:hint="eastAsia"/>
           <w:sz w:val="24"/>
           <w:szCs w:val="24"/>
           <w:lang w:val="en-US" w:eastAsia="zh-CN"/>
         </w:rPr>
-        <w:t>{{@image;sql=select name,statistics_time,counter from nil_heatmap_area a left join nil_analysis_age_5min b on a.id = b.area_id ORDER BY name,statistics_time;col=name;row=statistics_time;value=counter;type=bar}}</w:t>
-      </w:r>
-    </w:p>
-    <w:p>
-      <w:pPr>
-        <w:spacing w:line="360" w:lineRule="auto"/>
-        <w:jc w:val="left"/>
+      </w:pPr>
+      <w:r>
         <w:rPr>
           <w:rFonts w:hint="eastAsia"/>
           <w:sz w:val="24"/>
           <w:szCs w:val="24"/>
           <w:lang w:val="en-US" w:eastAsia="zh-CN"/>
         </w:rPr>
-      </w:pPr>
+        <w:t>word表格：</w:t>
+      </w:r>
+      <w:bookmarkStart w:id="0" w:name="_GoBack"/>
+      <w:bookmarkEnd w:id="0"/>
     </w:p>
     <w:p>
       <w:pPr>
@@ -815,28 +812,7 @@
           <w:szCs w:val="24"/>
           <w:lang w:val="en-US" w:eastAsia="zh-CN"/>
         </w:rPr>
-        <w:t>{{@table;sql=select name,statistics_time,counter from nil_heatmap_area a left join nil_analysis_age_5min b on a.id = b.area_id ORDER BY name,statistics_time;col=name;row=statistics_time;value=counter;type=table}}</w:t>
-      </w:r>
-    </w:p>
-    <w:p>
-      <w:pPr>
-        <w:spacing w:line="360" w:lineRule="auto"/>
-        <w:jc w:val="left"/>
-        <w:rPr>
-          <w:rFonts w:hint="eastAsia"/>
-          <w:sz w:val="24"/>
-          <w:szCs w:val="24"/>
-          <w:lang w:val="en-US" w:eastAsia="zh-CN"/>
-        </w:rPr>
-      </w:pPr>
-      <w:r>
-        <w:rPr>
-          <w:rFonts w:hint="eastAsia"/>
-          <w:sz w:val="24"/>
-          <w:szCs w:val="24"/>
-          <w:lang w:val="en-US" w:eastAsia="zh-CN"/>
-        </w:rPr>
-        <w:t>{{#table;sql=select name,statistics_time,counter from nil_heatmap_area a left join nil_analysis_age_5min b on a.id = b.area_id ORDER BY name,statistics_time;col=name;row=statistics_time;value=counter}}</w:t>
+        <w:t>{{#table;select area_id,month,people_num from test_people where area_id in (#{area_id1},#{area_id2}) ORDER BY area_id,month;col=month;row=area_id;value=people_num}}</w:t>
       </w:r>
     </w:p>
     <w:p>
@@ -1022,6 +998,8 @@
         <w:jc w:val="left"/>
         <w:rPr>
           <w:rFonts w:hint="eastAsia"/>
+          <w:sz w:val="24"/>
+          <w:szCs w:val="24"/>
           <w:lang w:val="en-US" w:eastAsia="zh-CN"/>
         </w:rPr>
       </w:pPr>
@@ -1038,8 +1016,18 @@
           <w:szCs w:val="24"/>
           <w:lang w:val="en-US" w:eastAsia="zh-CN"/>
         </w:rPr>
-        <w:t>{{people_count;sql=select count(counter) from nil_analysis_age_5min where area_id=#{area_id};}</w:t>
+        <w:t>{{people_num;sql=select count(*) from people_num where area_id=#{area_id};}}</w:t>
       </w:r>
+    </w:p>
+    <w:p>
+      <w:pPr>
+        <w:spacing w:line="360" w:lineRule="auto"/>
+        <w:jc w:val="left"/>
+        <w:rPr>
+          <w:rFonts w:hint="eastAsia"/>
+          <w:lang w:val="en-US" w:eastAsia="zh-CN"/>
+        </w:rPr>
+      </w:pPr>
       <w:r>
         <w:rPr>
           <w:rFonts w:hint="eastAsia"/>

</xml_diff>

<commit_message>
chore:add new data type：NO_SQL_WORD_TABLE
</commit_message>
<xml_diff>
--- a/resources/template.docx
+++ b/resources/template.docx
@@ -726,18 +726,7 @@
           <w:szCs w:val="24"/>
           <w:lang w:val="en-US" w:eastAsia="zh-CN"/>
         </w:rPr>
-        <w:t>{{datetime</w:t>
-      </w:r>
-      <w:bookmarkStart w:id="0" w:name="_GoBack"/>
-      <w:bookmarkEnd w:id="0"/>
-      <w:r>
-        <w:rPr>
-          <w:rFonts w:hint="eastAsia"/>
-          <w:sz w:val="24"/>
-          <w:szCs w:val="24"/>
-          <w:lang w:val="en-US" w:eastAsia="zh-CN"/>
-        </w:rPr>
-        <w:t>}}</w:t>
+        <w:t>{{datetime}}</w:t>
       </w:r>
     </w:p>
     <w:p>
@@ -1049,8 +1038,6 @@
         <w:jc w:val="left"/>
         <w:rPr>
           <w:rFonts w:hint="eastAsia"/>
-          <w:sz w:val="24"/>
-          <w:szCs w:val="24"/>
           <w:lang w:val="en-US" w:eastAsia="zh-CN"/>
         </w:rPr>
       </w:pPr>
@@ -1069,16 +1056,8 @@
         </w:rPr>
         <w:t>{{people_num;sql=select sum(people_count) from nil_cell_subscriber_province where attribution_province_code=#{area_id};}}</w:t>
       </w:r>
-    </w:p>
-    <w:p>
-      <w:pPr>
-        <w:spacing w:line="360" w:lineRule="auto"/>
-        <w:jc w:val="left"/>
-        <w:rPr>
-          <w:rFonts w:hint="eastAsia"/>
-          <w:lang w:val="en-US" w:eastAsia="zh-CN"/>
-        </w:rPr>
-      </w:pPr>
+      <w:bookmarkStart w:id="0" w:name="_GoBack"/>
+      <w:bookmarkEnd w:id="0"/>
       <w:r>
         <w:rPr>
           <w:rFonts w:hint="eastAsia"/>

</xml_diff>

<commit_message>
feat:add implent of exexuteNoSqlWordTable method
</commit_message>
<xml_diff>
--- a/resources/template.docx
+++ b/resources/template.docx
@@ -693,6 +693,8 @@
         <w:jc w:val="left"/>
         <w:rPr>
           <w:rFonts w:hint="eastAsia"/>
+          <w:b/>
+          <w:bCs/>
           <w:sz w:val="24"/>
           <w:szCs w:val="24"/>
           <w:lang w:val="en-US" w:eastAsia="zh-CN"/>
@@ -701,6 +703,8 @@
       <w:r>
         <w:rPr>
           <w:rFonts w:hint="eastAsia"/>
+          <w:b/>
+          <w:bCs/>
           <w:sz w:val="24"/>
           <w:szCs w:val="24"/>
           <w:lang w:val="en-US" w:eastAsia="zh-CN"/>
@@ -735,6 +739,8 @@
         <w:jc w:val="left"/>
         <w:rPr>
           <w:rFonts w:hint="eastAsia"/>
+          <w:b/>
+          <w:bCs/>
           <w:sz w:val="24"/>
           <w:szCs w:val="24"/>
           <w:lang w:val="en-US" w:eastAsia="zh-CN"/>
@@ -743,6 +749,8 @@
       <w:r>
         <w:rPr>
           <w:rFonts w:hint="eastAsia"/>
+          <w:b/>
+          <w:bCs/>
           <w:sz w:val="24"/>
           <w:szCs w:val="24"/>
           <w:lang w:val="en-US" w:eastAsia="zh-CN"/>
@@ -768,104 +776,65 @@
           <w:szCs w:val="24"/>
           <w:lang w:val="en-US" w:eastAsia="zh-CN"/>
         </w:rPr>
-        <w:t>{{people_num;sql=select sum(people_count) from nil_cell_subscriber_province where attribution_province_code=#{area_id};}}</w:t>
+        <w:t>{{people_num;sql=select sum(people_count) fro</w:t>
       </w:r>
-    </w:p>
-    <w:p>
-      <w:pPr>
-        <w:spacing w:line="360" w:lineRule="auto"/>
-        <w:jc w:val="left"/>
+      <w:bookmarkStart w:id="0" w:name="_GoBack"/>
+      <w:bookmarkEnd w:id="0"/>
+      <w:r>
         <w:rPr>
           <w:rFonts w:hint="eastAsia"/>
           <w:sz w:val="24"/>
           <w:szCs w:val="24"/>
           <w:lang w:val="en-US" w:eastAsia="zh-CN"/>
         </w:rPr>
-      </w:pPr>
-      <w:r>
-        <w:rPr>
-          <w:rFonts w:hint="eastAsia"/>
+        <w:t>m nil_cell_subscriber_province where attribution_province_code=#{area_id};}}</w:t>
+      </w:r>
+    </w:p>
+    <w:p>
+      <w:pPr>
+        <w:spacing w:line="360" w:lineRule="auto"/>
+        <w:jc w:val="left"/>
+        <w:rPr>
+          <w:rFonts w:hint="eastAsia"/>
+          <w:b/>
+          <w:bCs/>
           <w:sz w:val="24"/>
           <w:szCs w:val="24"/>
           <w:lang w:val="en-US" w:eastAsia="zh-CN"/>
         </w:rPr>
-        <w:t>Echart图片：</w:t>
-      </w:r>
-    </w:p>
-    <w:p>
-      <w:pPr>
-        <w:spacing w:line="360" w:lineRule="auto"/>
-        <w:jc w:val="left"/>
-        <w:rPr>
-          <w:rFonts w:hint="eastAsia"/>
+      </w:pPr>
+      <w:r>
+        <w:rPr>
+          <w:rFonts w:hint="eastAsia"/>
+          <w:b/>
+          <w:bCs/>
           <w:sz w:val="24"/>
           <w:szCs w:val="24"/>
           <w:lang w:val="en-US" w:eastAsia="zh-CN"/>
         </w:rPr>
-      </w:pPr>
-      <w:r>
+        <w:t>No_sql_table:</w:t>
+      </w:r>
+    </w:p>
+    <w:p>
+      <w:pPr>
+        <w:spacing w:line="360" w:lineRule="auto"/>
+        <w:jc w:val="left"/>
         <w:rPr>
           <w:rFonts w:hint="eastAsia"/>
           <w:sz w:val="24"/>
           <w:szCs w:val="24"/>
           <w:lang w:val="en-US" w:eastAsia="zh-CN"/>
         </w:rPr>
-        <w:t>{{@image;sql=select * from nil_cell_subscriber_province ;col=attribution_province_code;row=statics_time;value=people_count;type=bar}}</w:t>
-      </w:r>
-    </w:p>
-    <w:p>
-      <w:pPr>
-        <w:spacing w:line="360" w:lineRule="auto"/>
-        <w:jc w:val="left"/>
+      </w:pPr>
+      <w:r>
         <w:rPr>
           <w:rFonts w:hint="eastAsia"/>
           <w:sz w:val="24"/>
           <w:szCs w:val="24"/>
           <w:lang w:val="en-US" w:eastAsia="zh-CN"/>
         </w:rPr>
-      </w:pPr>
-      <w:r>
-        <w:rPr>
-          <w:rFonts w:hint="eastAsia"/>
-          <w:sz w:val="24"/>
-          <w:szCs w:val="24"/>
-          <w:lang w:val="en-US" w:eastAsia="zh-CN"/>
-        </w:rPr>
-        <w:t>word表格：</w:t>
+        <w:t>{{#no_sql_table}}</w:t>
       </w:r>
-    </w:p>
-    <w:p>
-      <w:pPr>
-        <w:spacing w:line="360" w:lineRule="auto"/>
-        <w:jc w:val="left"/>
-        <w:rPr>
-          <w:rFonts w:hint="eastAsia"/>
-          <w:sz w:val="24"/>
-          <w:szCs w:val="24"/>
-          <w:lang w:val="en-US" w:eastAsia="zh-CN"/>
-        </w:rPr>
-      </w:pPr>
-      <w:r>
-        <w:rPr>
-          <w:rFonts w:hint="eastAsia"/>
-          <w:sz w:val="24"/>
-          <w:szCs w:val="24"/>
-          <w:lang w:val="en-US" w:eastAsia="zh-CN"/>
-        </w:rPr>
-        <w:t>{{#table;sql=select * from nil_cell_subscriber_province ;col=attribution_province_code;row=statics_time;value=people_count;}}</w:t>
-      </w:r>
-    </w:p>
-    <w:p>
-      <w:pPr>
-        <w:spacing w:line="360" w:lineRule="auto"/>
-        <w:jc w:val="left"/>
-        <w:rPr>
-          <w:rFonts w:hint="eastAsia"/>
-          <w:sz w:val="24"/>
-          <w:szCs w:val="24"/>
-          <w:lang w:val="en-US" w:eastAsia="zh-CN"/>
-        </w:rPr>
-      </w:pPr>
     </w:p>
     <w:p>
       <w:pPr>
@@ -883,6 +852,96 @@
         </w:rPr>
         <w:t>&lt;/index=1&gt;</w:t>
       </w:r>
+    </w:p>
+    <w:p>
+      <w:pPr>
+        <w:spacing w:line="360" w:lineRule="auto"/>
+        <w:jc w:val="both"/>
+        <w:rPr>
+          <w:rFonts w:hint="eastAsia"/>
+          <w:lang w:val="en-US" w:eastAsia="zh-CN"/>
+        </w:rPr>
+      </w:pPr>
+    </w:p>
+    <w:p>
+      <w:pPr>
+        <w:spacing w:line="360" w:lineRule="auto"/>
+        <w:jc w:val="both"/>
+        <w:rPr>
+          <w:rFonts w:hint="eastAsia"/>
+          <w:lang w:val="en-US" w:eastAsia="zh-CN"/>
+        </w:rPr>
+      </w:pPr>
+    </w:p>
+    <w:p>
+      <w:pPr>
+        <w:spacing w:line="360" w:lineRule="auto"/>
+        <w:jc w:val="both"/>
+        <w:rPr>
+          <w:rFonts w:hint="eastAsia"/>
+          <w:lang w:val="en-US" w:eastAsia="zh-CN"/>
+        </w:rPr>
+      </w:pPr>
+    </w:p>
+    <w:p>
+      <w:pPr>
+        <w:spacing w:line="360" w:lineRule="auto"/>
+        <w:jc w:val="both"/>
+        <w:rPr>
+          <w:rFonts w:hint="eastAsia"/>
+          <w:lang w:val="en-US" w:eastAsia="zh-CN"/>
+        </w:rPr>
+      </w:pPr>
+    </w:p>
+    <w:p>
+      <w:pPr>
+        <w:spacing w:line="360" w:lineRule="auto"/>
+        <w:jc w:val="both"/>
+        <w:rPr>
+          <w:rFonts w:hint="eastAsia"/>
+          <w:lang w:val="en-US" w:eastAsia="zh-CN"/>
+        </w:rPr>
+      </w:pPr>
+    </w:p>
+    <w:p>
+      <w:pPr>
+        <w:spacing w:line="360" w:lineRule="auto"/>
+        <w:jc w:val="both"/>
+        <w:rPr>
+          <w:rFonts w:hint="eastAsia"/>
+          <w:lang w:val="en-US" w:eastAsia="zh-CN"/>
+        </w:rPr>
+      </w:pPr>
+    </w:p>
+    <w:p>
+      <w:pPr>
+        <w:spacing w:line="360" w:lineRule="auto"/>
+        <w:jc w:val="both"/>
+        <w:rPr>
+          <w:rFonts w:hint="eastAsia"/>
+          <w:lang w:val="en-US" w:eastAsia="zh-CN"/>
+        </w:rPr>
+      </w:pPr>
+    </w:p>
+    <w:p>
+      <w:pPr>
+        <w:spacing w:line="360" w:lineRule="auto"/>
+        <w:jc w:val="both"/>
+        <w:rPr>
+          <w:rFonts w:hint="eastAsia"/>
+          <w:lang w:val="en-US" w:eastAsia="zh-CN"/>
+        </w:rPr>
+      </w:pPr>
+    </w:p>
+    <w:p>
+      <w:pPr>
+        <w:spacing w:line="360" w:lineRule="auto"/>
+        <w:jc w:val="both"/>
+        <w:rPr>
+          <w:rFonts w:hint="eastAsia"/>
+          <w:lang w:val="en-US" w:eastAsia="zh-CN"/>
+        </w:rPr>
+      </w:pPr>
     </w:p>
     <w:p>
       <w:pPr>
@@ -1056,13 +1115,111 @@
         </w:rPr>
         <w:t>{{people_num;sql=select sum(people_count) from nil_cell_subscriber_province where attribution_province_code=#{area_id};}}</w:t>
       </w:r>
-      <w:bookmarkStart w:id="0" w:name="_GoBack"/>
-      <w:bookmarkEnd w:id="0"/>
       <w:r>
         <w:rPr>
           <w:rFonts w:hint="eastAsia"/>
         </w:rPr>
         <w:t>人。</w:t>
+      </w:r>
+    </w:p>
+    <w:p>
+      <w:pPr>
+        <w:rPr>
+          <w:rFonts w:hint="eastAsia"/>
+          <w:lang w:val="en-US" w:eastAsia="zh-CN"/>
+        </w:rPr>
+      </w:pPr>
+    </w:p>
+    <w:p>
+      <w:pPr>
+        <w:spacing w:line="360" w:lineRule="auto"/>
+        <w:jc w:val="left"/>
+        <w:rPr>
+          <w:rFonts w:hint="eastAsia"/>
+          <w:b/>
+          <w:bCs/>
+          <w:sz w:val="24"/>
+          <w:szCs w:val="24"/>
+          <w:lang w:val="en-US" w:eastAsia="zh-CN"/>
+        </w:rPr>
+      </w:pPr>
+      <w:r>
+        <w:rPr>
+          <w:rFonts w:hint="eastAsia"/>
+          <w:b/>
+          <w:bCs/>
+          <w:sz w:val="24"/>
+          <w:szCs w:val="24"/>
+          <w:lang w:val="en-US" w:eastAsia="zh-CN"/>
+        </w:rPr>
+        <w:t>Echart图片：</w:t>
+      </w:r>
+    </w:p>
+    <w:p>
+      <w:pPr>
+        <w:spacing w:line="360" w:lineRule="auto"/>
+        <w:jc w:val="left"/>
+        <w:rPr>
+          <w:rFonts w:hint="eastAsia"/>
+          <w:sz w:val="24"/>
+          <w:szCs w:val="24"/>
+          <w:lang w:val="en-US" w:eastAsia="zh-CN"/>
+        </w:rPr>
+      </w:pPr>
+      <w:r>
+        <w:rPr>
+          <w:rFonts w:hint="eastAsia"/>
+          <w:sz w:val="24"/>
+          <w:szCs w:val="24"/>
+          <w:lang w:val="en-US" w:eastAsia="zh-CN"/>
+        </w:rPr>
+        <w:t>{{@image;sql=select * from nil_cell_subscriber_province ;col=attribution_province_code;row=statics_time;value=people_count;type=bar}}</w:t>
+      </w:r>
+    </w:p>
+    <w:p>
+      <w:pPr>
+        <w:spacing w:line="360" w:lineRule="auto"/>
+        <w:jc w:val="left"/>
+        <w:rPr>
+          <w:rFonts w:hint="eastAsia"/>
+          <w:b/>
+          <w:bCs/>
+          <w:sz w:val="24"/>
+          <w:szCs w:val="24"/>
+          <w:lang w:val="en-US" w:eastAsia="zh-CN"/>
+        </w:rPr>
+      </w:pPr>
+      <w:r>
+        <w:rPr>
+          <w:rFonts w:hint="eastAsia"/>
+          <w:b/>
+          <w:bCs/>
+          <w:sz w:val="24"/>
+          <w:szCs w:val="24"/>
+          <w:lang w:val="en-US" w:eastAsia="zh-CN"/>
+        </w:rPr>
+        <w:t>word表格：</w:t>
+      </w:r>
+    </w:p>
+    <w:p>
+      <w:pPr>
+        <w:spacing w:line="360" w:lineRule="auto"/>
+        <w:jc w:val="left"/>
+        <w:rPr>
+          <w:rFonts w:hint="eastAsia"/>
+          <w:sz w:val="24"/>
+          <w:szCs w:val="24"/>
+          <w:lang w:val="en-US" w:eastAsia="zh-CN"/>
+        </w:rPr>
+      </w:pPr>
+      <w:r>
+        <w:rPr>
+          <w:rFonts w:hint="eastAsia"/>
+          <w:sz w:val="24"/>
+          <w:szCs w:val="24"/>
+          <w:lang w:val="en-US" w:eastAsia="zh-CN"/>
+        </w:rPr>
+        <w:t>{{#table;sql=select * from nil_cell_subscriber_province ;col=attribution_province_code;row=statics_time;value=people_count;}}</w:t>
       </w:r>
     </w:p>
     <w:p>

</xml_diff>